<commit_message>
modified automata for mobileA
</commit_message>
<xml_diff>
--- a/MobileAutomata.docx
+++ b/MobileAutomata.docx
@@ -12,25 +12,25 @@
         <w:t>Mobile Automata</w:t>
       </w:r>
     </w:p>
+    <w:p/>
+    <w:p>
+      <w:r>
+        <w:rPr>
+          <w:b/>
+        </w:rPr>
+        <w:t>Overview -</w:t>
+      </w:r>
+      <w:r>
+        <w:t xml:space="preserve"> </w:t>
+      </w:r>
+      <w:r>
+        <w:t>A class of automata similar to cellular automata but which have a single "active" cell instead of updating all cells in parallel. In a mobile automaton, the evolution rules apply only to the active cell, and also specify how the active cell moves from one generation to the next. (Extracted from Wolfram)</w:t>
+      </w:r>
+    </w:p>
     <w:p>
       <w:bookmarkStart w:id="0" w:name="_GoBack"/>
       <w:bookmarkEnd w:id="0"/>
     </w:p>
-    <w:p>
-      <w:r>
-        <w:rPr>
-          <w:b/>
-        </w:rPr>
-        <w:t>Overview -</w:t>
-      </w:r>
-      <w:r>
-        <w:t xml:space="preserve"> </w:t>
-      </w:r>
-      <w:r>
-        <w:t>A class of automata similar to cellular automata but which have a single "active" cell instead of updating all cells in parallel. In a mobile automaton, the evolution rules apply only to the active cell, and also specify how the active cell moves from one generation to the next. (Extracted from Wolfram)</w:t>
-      </w:r>
-    </w:p>
-    <w:p/>
     <w:p>
       <w:pPr>
         <w:rPr>
@@ -706,7 +706,7 @@
           </mc:Choice>
           <mc:Fallback>
             <w:pict>
-              <v:shapetype w14:anchorId="799B2C7D" id="_x0000_t32" coordsize="21600,21600" o:spt="32" o:oned="t" path="m,l21600,21600e" filled="f">
+              <v:shapetype w14:anchorId="08E37EFC" id="_x0000_t32" coordsize="21600,21600" o:spt="32" o:oned="t" path="m,l21600,21600e" filled="f">
                 <v:path arrowok="t" fillok="f" o:connecttype="none"/>
                 <o:lock v:ext="edit" shapetype="t"/>
               </v:shapetype>
@@ -1111,7 +1111,7 @@
           </mc:Choice>
           <mc:Fallback>
             <w:pict>
-              <v:shape w14:anchorId="65276A97" id="Straight Arrow Connector 42" o:spid="_x0000_s1026" type="#_x0000_t32" style="position:absolute;margin-left:303.75pt;margin-top:15.15pt;width:21pt;height:0;flip:x;z-index:251676160;visibility:visible;mso-wrap-style:square;mso-wrap-distance-left:9pt;mso-wrap-distance-top:0;mso-wrap-distance-right:9pt;mso-wrap-distance-bottom:0;mso-position-horizontal:absolute;mso-position-horizontal-relative:text;mso-position-vertical:absolute;mso-position-vertical-relative:text" o:gfxdata="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" strokecolor="#4579b8 [3044]">
+              <v:shape w14:anchorId="37BA2142" id="Straight Arrow Connector 42" o:spid="_x0000_s1026" type="#_x0000_t32" style="position:absolute;margin-left:303.75pt;margin-top:15.15pt;width:21pt;height:0;flip:x;z-index:251676160;visibility:visible;mso-wrap-style:square;mso-wrap-distance-left:9pt;mso-wrap-distance-top:0;mso-wrap-distance-right:9pt;mso-wrap-distance-bottom:0;mso-position-horizontal:absolute;mso-position-horizontal-relative:text;mso-position-vertical:absolute;mso-position-vertical-relative:text" o:gfxdata="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" strokecolor="#4579b8 [3044]">
                 <v:stroke endarrow="block"/>
               </v:shape>
             </w:pict>
@@ -1178,7 +1178,7 @@
           </mc:Choice>
           <mc:Fallback>
             <w:pict>
-              <v:shape w14:anchorId="3C2EF4DF" id="Straight Arrow Connector 19" o:spid="_x0000_s1026" type="#_x0000_t32" style="position:absolute;margin-left:141pt;margin-top:14.95pt;width:19.5pt;height:.75pt;flip:x y;z-index:251591168;visibility:visible;mso-wrap-style:square;mso-wrap-distance-left:9pt;mso-wrap-distance-top:0;mso-wrap-distance-right:9pt;mso-wrap-distance-bottom:0;mso-position-horizontal:absolute;mso-position-horizontal-relative:text;mso-position-vertical:absolute;mso-position-vertical-relative:text" o:gfxdata="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" strokecolor="#4579b8 [3044]">
+              <v:shape w14:anchorId="08CC8833" id="Straight Arrow Connector 19" o:spid="_x0000_s1026" type="#_x0000_t32" style="position:absolute;margin-left:141pt;margin-top:14.95pt;width:19.5pt;height:.75pt;flip:x y;z-index:251591168;visibility:visible;mso-wrap-style:square;mso-wrap-distance-left:9pt;mso-wrap-distance-top:0;mso-wrap-distance-right:9pt;mso-wrap-distance-bottom:0;mso-position-horizontal:absolute;mso-position-horizontal-relative:text;mso-position-vertical:absolute;mso-position-vertical-relative:text" o:gfxdata="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" strokecolor="#4579b8 [3044]">
                 <v:stroke endarrow="block"/>
               </v:shape>
             </w:pict>
@@ -1245,7 +1245,7 @@
           </mc:Choice>
           <mc:Fallback>
             <w:pict>
-              <v:shape w14:anchorId="2EE28429" id="Straight Arrow Connector 16" o:spid="_x0000_s1026" type="#_x0000_t32" style="position:absolute;margin-left:2in;margin-top:3.9pt;width:20.25pt;height:0;z-index:251589120;visibility:visible;mso-wrap-style:square;mso-wrap-distance-left:9pt;mso-wrap-distance-top:0;mso-wrap-distance-right:9pt;mso-wrap-distance-bottom:0;mso-position-horizontal:absolute;mso-position-horizontal-relative:text;mso-position-vertical:absolute;mso-position-vertical-relative:text" o:gfxdata="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" strokecolor="#4579b8 [3044]">
+              <v:shape w14:anchorId="726D1AF6" id="Straight Arrow Connector 16" o:spid="_x0000_s1026" type="#_x0000_t32" style="position:absolute;margin-left:2in;margin-top:3.9pt;width:20.25pt;height:0;z-index:251589120;visibility:visible;mso-wrap-style:square;mso-wrap-distance-left:9pt;mso-wrap-distance-top:0;mso-wrap-distance-right:9pt;mso-wrap-distance-bottom:0;mso-position-horizontal:absolute;mso-position-horizontal-relative:text;mso-position-vertical:absolute;mso-position-vertical-relative:text" o:gfxdata="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" strokecolor="#4579b8 [3044]">
                 <v:stroke endarrow="block"/>
               </v:shape>
             </w:pict>
@@ -1316,7 +1316,7 @@
           </mc:Choice>
           <mc:Fallback>
             <w:pict>
-              <v:shape w14:anchorId="133C4DB4" id="Straight Arrow Connector 20" o:spid="_x0000_s1026" type="#_x0000_t32" style="position:absolute;margin-left:68.25pt;margin-top:9.25pt;width:0;height:50.25pt;z-index:251593216;visibility:visible;mso-wrap-style:square;mso-wrap-distance-left:9pt;mso-wrap-distance-top:0;mso-wrap-distance-right:9pt;mso-wrap-distance-bottom:0;mso-position-horizontal:absolute;mso-position-horizontal-relative:text;mso-position-vertical:absolute;mso-position-vertical-relative:text" o:gfxdata="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" strokecolor="#4579b8 [3044]">
+              <v:shape w14:anchorId="2840B096" id="Straight Arrow Connector 20" o:spid="_x0000_s1026" type="#_x0000_t32" style="position:absolute;margin-left:68.25pt;margin-top:9.25pt;width:0;height:50.25pt;z-index:251593216;visibility:visible;mso-wrap-style:square;mso-wrap-distance-left:9pt;mso-wrap-distance-top:0;mso-wrap-distance-right:9pt;mso-wrap-distance-bottom:0;mso-position-horizontal:absolute;mso-position-horizontal-relative:text;mso-position-vertical:absolute;mso-position-vertical-relative:text" o:gfxdata="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" strokecolor="#4579b8 [3044]">
                 <v:stroke endarrow="block"/>
               </v:shape>
             </w:pict>
@@ -1623,7 +1623,7 @@
           </mc:Choice>
           <mc:Fallback>
             <w:pict>
-              <v:shapetype w14:anchorId="76302CAE" id="_x0000_t34" coordsize="21600,21600" o:spt="34" o:oned="t" adj="10800" path="m,l@0,0@0,21600,21600,21600e" filled="f">
+              <v:shapetype w14:anchorId="56A0D331" id="_x0000_t34" coordsize="21600,21600" o:spt="34" o:oned="t" adj="10800" path="m,l@0,0@0,21600,21600,21600e" filled="f">
                 <v:stroke joinstyle="miter"/>
                 <v:formulas>
                   <v:f eqn="val #0"/>
@@ -1708,7 +1708,7 @@
           </mc:Choice>
           <mc:Fallback>
             <w:pict>
-              <v:shape w14:anchorId="04E3DAB8" id="Connector: Elbow 24" o:spid="_x0000_s1026" type="#_x0000_t34" style="position:absolute;margin-left:241.5pt;margin-top:6.45pt;width:61.5pt;height:159pt;flip:y;z-index:251822592;visibility:visible;mso-wrap-style:square;mso-width-percent:0;mso-height-percent:0;mso-wrap-distance-left:9pt;mso-wrap-distance-top:0;mso-wrap-distance-right:9pt;mso-wrap-distance-bottom:0;mso-position-horizontal:absolute;mso-position-horizontal-relative:text;mso-position-vertical:absolute;mso-position-vertical-relative:text;mso-width-percent:0;mso-height-percent:0;mso-width-relative:margin;mso-height-relative:margin" o:gfxdata="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" adj="8353" strokecolor="#4579b8 [3044]">
+              <v:shape w14:anchorId="43F20287" id="Connector: Elbow 24" o:spid="_x0000_s1026" type="#_x0000_t34" style="position:absolute;margin-left:241.5pt;margin-top:6.45pt;width:61.5pt;height:159pt;flip:y;z-index:251822592;visibility:visible;mso-wrap-style:square;mso-width-percent:0;mso-height-percent:0;mso-wrap-distance-left:9pt;mso-wrap-distance-top:0;mso-wrap-distance-right:9pt;mso-wrap-distance-bottom:0;mso-position-horizontal:absolute;mso-position-horizontal-relative:text;mso-position-vertical:absolute;mso-position-vertical-relative:text;mso-width-percent:0;mso-height-percent:0;mso-width-relative:margin;mso-height-relative:margin" o:gfxdata="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" adj="8353" strokecolor="#4579b8 [3044]">
                 <v:stroke endarrow="block"/>
               </v:shape>
             </w:pict>
@@ -1780,7 +1780,7 @@
           </mc:Choice>
           <mc:Fallback>
             <w:pict>
-              <v:shape w14:anchorId="0E5F900E" id="Straight Arrow Connector 21" o:spid="_x0000_s1026" type="#_x0000_t32" style="position:absolute;margin-left:64.5pt;margin-top:.7pt;width:0;height:50.25pt;z-index:251812352;visibility:visible;mso-wrap-style:square;mso-width-percent:0;mso-height-percent:0;mso-wrap-distance-left:9pt;mso-wrap-distance-top:0;mso-wrap-distance-right:9pt;mso-wrap-distance-bottom:0;mso-position-horizontal:absolute;mso-position-horizontal-relative:text;mso-position-vertical:absolute;mso-position-vertical-relative:text;mso-width-percent:0;mso-height-percent:0;mso-width-relative:margin;mso-height-relative:margin" o:gfxdata="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" strokecolor="#4579b8 [3044]">
+              <v:shape w14:anchorId="06F6A25C" id="Straight Arrow Connector 21" o:spid="_x0000_s1026" type="#_x0000_t32" style="position:absolute;margin-left:64.5pt;margin-top:.7pt;width:0;height:50.25pt;z-index:251812352;visibility:visible;mso-wrap-style:square;mso-width-percent:0;mso-height-percent:0;mso-wrap-distance-left:9pt;mso-wrap-distance-top:0;mso-wrap-distance-right:9pt;mso-wrap-distance-bottom:0;mso-position-horizontal:absolute;mso-position-horizontal-relative:text;mso-position-vertical:absolute;mso-position-vertical-relative:text;mso-width-percent:0;mso-height-percent:0;mso-width-relative:margin;mso-height-relative:margin" o:gfxdata="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" strokecolor="#4579b8 [3044]">
                 <v:stroke endarrow="block"/>
               </v:shape>
             </w:pict>
@@ -1848,7 +1848,7 @@
           </mc:Choice>
           <mc:Fallback>
             <w:pict>
-              <v:shape w14:anchorId="48DDE10B" id="Straight Arrow Connector 25" o:spid="_x0000_s1026" type="#_x0000_t32" style="position:absolute;margin-left:378.75pt;margin-top:2pt;width:0;height:24.75pt;flip:y;z-index:251651584;visibility:visible;mso-wrap-style:square;mso-wrap-distance-left:9pt;mso-wrap-distance-top:0;mso-wrap-distance-right:9pt;mso-wrap-distance-bottom:0;mso-position-horizontal:absolute;mso-position-horizontal-relative:text;mso-position-vertical:absolute;mso-position-vertical-relative:text" o:gfxdata="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" strokecolor="#4579b8 [3044]">
+              <v:shape w14:anchorId="51AC255B" id="Straight Arrow Connector 25" o:spid="_x0000_s1026" type="#_x0000_t32" style="position:absolute;margin-left:378.75pt;margin-top:2pt;width:0;height:24.75pt;flip:y;z-index:251651584;visibility:visible;mso-wrap-style:square;mso-wrap-distance-left:9pt;mso-wrap-distance-top:0;mso-wrap-distance-right:9pt;mso-wrap-distance-bottom:0;mso-position-horizontal:absolute;mso-position-horizontal-relative:text;mso-position-vertical:absolute;mso-position-vertical-relative:text" o:gfxdata="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" strokecolor="#4579b8 [3044]">
                 <v:stroke endarrow="block"/>
               </v:shape>
             </w:pict>
@@ -2160,7 +2160,7 @@
           </mc:Choice>
           <mc:Fallback>
             <w:pict>
-              <v:shape w14:anchorId="105B99A2" id="Connector: Elbow 27" o:spid="_x0000_s1026" type="#_x0000_t34" style="position:absolute;margin-left:.75pt;margin-top:6.65pt;width:90.75pt;height:104.25pt;flip:x y;z-index:251830784;visibility:visible;mso-wrap-style:square;mso-width-percent:0;mso-height-percent:0;mso-wrap-distance-left:9pt;mso-wrap-distance-top:0;mso-wrap-distance-right:9pt;mso-wrap-distance-bottom:0;mso-position-horizontal:absolute;mso-position-horizontal-relative:text;mso-position-vertical:absolute;mso-position-vertical-relative:text;mso-width-percent:0;mso-height-percent:0;mso-width-relative:margin;mso-height-relative:margin" o:gfxdata="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" adj="25011" strokecolor="#4579b8 [3044]">
+              <v:shape w14:anchorId="6EE3228C" id="Connector: Elbow 27" o:spid="_x0000_s1026" type="#_x0000_t34" style="position:absolute;margin-left:.75pt;margin-top:6.65pt;width:90.75pt;height:104.25pt;flip:x y;z-index:251830784;visibility:visible;mso-wrap-style:square;mso-width-percent:0;mso-height-percent:0;mso-wrap-distance-left:9pt;mso-wrap-distance-top:0;mso-wrap-distance-right:9pt;mso-wrap-distance-bottom:0;mso-position-horizontal:absolute;mso-position-horizontal-relative:text;mso-position-vertical:absolute;mso-position-vertical-relative:text;mso-width-percent:0;mso-height-percent:0;mso-width-relative:margin;mso-height-relative:margin" o:gfxdata="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" adj="25011" strokecolor="#4579b8 [3044]">
                 <v:stroke endarrow="block"/>
               </v:shape>
             </w:pict>
@@ -2226,7 +2226,7 @@
           </mc:Choice>
           <mc:Fallback>
             <w:pict>
-              <v:shape w14:anchorId="175D90D1" id="Connector: Elbow 23" o:spid="_x0000_s1026" type="#_x0000_t34" style="position:absolute;margin-left:60pt;margin-top:24.65pt;width:33.75pt;height:57pt;z-index:251808256;visibility:visible;mso-wrap-style:square;mso-wrap-distance-left:9pt;mso-wrap-distance-top:0;mso-wrap-distance-right:9pt;mso-wrap-distance-bottom:0;mso-position-horizontal:absolute;mso-position-horizontal-relative:text;mso-position-vertical:absolute;mso-position-vertical-relative:text" o:gfxdata="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" strokecolor="#4579b8 [3044]">
+              <v:shape w14:anchorId="7E2F1CAA" id="Connector: Elbow 23" o:spid="_x0000_s1026" type="#_x0000_t34" style="position:absolute;margin-left:60pt;margin-top:24.65pt;width:33.75pt;height:57pt;z-index:251808256;visibility:visible;mso-wrap-style:square;mso-wrap-distance-left:9pt;mso-wrap-distance-top:0;mso-wrap-distance-right:9pt;mso-wrap-distance-bottom:0;mso-position-horizontal:absolute;mso-position-horizontal-relative:text;mso-position-vertical:absolute;mso-position-vertical-relative:text" o:gfxdata="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" strokecolor="#4579b8 [3044]">
                 <v:stroke endarrow="block"/>
               </v:shape>
             </w:pict>
@@ -2718,7 +2718,7 @@
           </mc:Choice>
           <mc:Fallback>
             <w:pict>
-              <v:shape w14:anchorId="7534950C" id="Connector: Elbow 32" o:spid="_x0000_s1026" type="#_x0000_t34" style="position:absolute;margin-left:84.75pt;margin-top:240.1pt;width:73.7pt;height:98.25pt;z-index:251880960;visibility:visible;mso-wrap-style:square;mso-width-percent:0;mso-height-percent:0;mso-wrap-distance-left:9pt;mso-wrap-distance-top:0;mso-wrap-distance-right:9pt;mso-wrap-distance-bottom:0;mso-position-horizontal:absolute;mso-position-horizontal-relative:text;mso-position-vertical:absolute;mso-position-vertical-relative:text;mso-width-percent:0;mso-height-percent:0;mso-width-relative:margin;mso-height-relative:margin" o:gfxdata="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" adj="-9393" strokecolor="#4579b8 [3044]">
+              <v:shape w14:anchorId="79486D31" id="Connector: Elbow 32" o:spid="_x0000_s1026" type="#_x0000_t34" style="position:absolute;margin-left:84.75pt;margin-top:240.1pt;width:73.7pt;height:98.25pt;z-index:251880960;visibility:visible;mso-wrap-style:square;mso-width-percent:0;mso-height-percent:0;mso-wrap-distance-left:9pt;mso-wrap-distance-top:0;mso-wrap-distance-right:9pt;mso-wrap-distance-bottom:0;mso-position-horizontal:absolute;mso-position-horizontal-relative:text;mso-position-vertical:absolute;mso-position-vertical-relative:text;mso-width-percent:0;mso-height-percent:0;mso-width-relative:margin;mso-height-relative:margin" o:gfxdata="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" adj="-9393" strokecolor="#4579b8 [3044]">
                 <v:stroke endarrow="block"/>
               </v:shape>
             </w:pict>
@@ -2905,7 +2905,7 @@
           </mc:Choice>
           <mc:Fallback>
             <w:pict>
-              <v:shape w14:anchorId="6D998B2E" id="Connector: Elbow 31" o:spid="_x0000_s1026" type="#_x0000_t34" style="position:absolute;margin-left:141pt;margin-top:225.1pt;width:29.25pt;height:96.75pt;flip:x y;z-index:251875840;visibility:visible;mso-wrap-style:square;mso-wrap-distance-left:9pt;mso-wrap-distance-top:0;mso-wrap-distance-right:9pt;mso-wrap-distance-bottom:0;mso-position-horizontal:absolute;mso-position-horizontal-relative:text;mso-position-vertical:absolute;mso-position-vertical-relative:text" o:gfxdata="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" strokecolor="#4579b8 [3044]">
+              <v:shape w14:anchorId="268E6487" id="Connector: Elbow 31" o:spid="_x0000_s1026" type="#_x0000_t34" style="position:absolute;margin-left:141pt;margin-top:225.1pt;width:29.25pt;height:96.75pt;flip:x y;z-index:251875840;visibility:visible;mso-wrap-style:square;mso-wrap-distance-left:9pt;mso-wrap-distance-top:0;mso-wrap-distance-right:9pt;mso-wrap-distance-bottom:0;mso-position-horizontal:absolute;mso-position-horizontal-relative:text;mso-position-vertical:absolute;mso-position-vertical-relative:text" o:gfxdata="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" strokecolor="#4579b8 [3044]">
                 <v:stroke endarrow="block"/>
               </v:shape>
             </w:pict>
@@ -3095,7 +3095,7 @@
           </mc:Choice>
           <mc:Fallback>
             <w:pict>
-              <v:shape w14:anchorId="021E99A7" id="Straight Arrow Connector 30" o:spid="_x0000_s1026" type="#_x0000_t32" style="position:absolute;margin-left:240.75pt;margin-top:349.6pt;width:.75pt;height:40.5pt;z-index:251872768;visibility:visible;mso-wrap-style:square;mso-wrap-distance-left:9pt;mso-wrap-distance-top:0;mso-wrap-distance-right:9pt;mso-wrap-distance-bottom:0;mso-position-horizontal:absolute;mso-position-horizontal-relative:text;mso-position-vertical:absolute;mso-position-vertical-relative:text" o:gfxdata="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" strokecolor="#4579b8 [3044]">
+              <v:shape w14:anchorId="76530B8C" id="Straight Arrow Connector 30" o:spid="_x0000_s1026" type="#_x0000_t32" style="position:absolute;margin-left:240.75pt;margin-top:349.6pt;width:.75pt;height:40.5pt;z-index:251872768;visibility:visible;mso-wrap-style:square;mso-wrap-distance-left:9pt;mso-wrap-distance-top:0;mso-wrap-distance-right:9pt;mso-wrap-distance-bottom:0;mso-position-horizontal:absolute;mso-position-horizontal-relative:text;mso-position-vertical:absolute;mso-position-vertical-relative:text" o:gfxdata="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" strokecolor="#4579b8 [3044]">
                 <v:stroke endarrow="block"/>
               </v:shape>
             </w:pict>
@@ -3609,7 +3609,7 @@
           </mc:Choice>
           <mc:Fallback>
             <w:pict>
-              <v:shape w14:anchorId="1C835D48" id="Straight Arrow Connector 33" o:spid="_x0000_s1026" type="#_x0000_t32" style="position:absolute;margin-left:225pt;margin-top:24.9pt;width:.75pt;height:42pt;z-index:251652608;visibility:visible;mso-wrap-style:square;mso-wrap-distance-left:9pt;mso-wrap-distance-top:0;mso-wrap-distance-right:9pt;mso-wrap-distance-bottom:0;mso-position-horizontal:absolute;mso-position-horizontal-relative:text;mso-position-vertical:absolute;mso-position-vertical-relative:text" o:gfxdata="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" strokecolor="#4579b8 [3044]">
+              <v:shape w14:anchorId="42B0FF32" id="Straight Arrow Connector 33" o:spid="_x0000_s1026" type="#_x0000_t32" style="position:absolute;margin-left:225pt;margin-top:24.9pt;width:.75pt;height:42pt;z-index:251652608;visibility:visible;mso-wrap-style:square;mso-wrap-distance-left:9pt;mso-wrap-distance-top:0;mso-wrap-distance-right:9pt;mso-wrap-distance-bottom:0;mso-position-horizontal:absolute;mso-position-horizontal-relative:text;mso-position-vertical:absolute;mso-position-vertical-relative:text" o:gfxdata="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" strokecolor="#4579b8 [3044]">
                 <v:stroke endarrow="block"/>
               </v:shape>
             </w:pict>
@@ -3686,7 +3686,7 @@
           </mc:Choice>
           <mc:Fallback>
             <w:pict>
-              <v:shape w14:anchorId="4F9733EF" id="Connector: Elbow 34" o:spid="_x0000_s1026" type="#_x0000_t34" style="position:absolute;margin-left:144.75pt;margin-top:23.65pt;width:81.75pt;height:53.25pt;flip:x;z-index:251653632;visibility:visible;mso-wrap-style:square;mso-width-percent:0;mso-height-percent:0;mso-wrap-distance-left:9pt;mso-wrap-distance-top:0;mso-wrap-distance-right:9pt;mso-wrap-distance-bottom:0;mso-position-horizontal:absolute;mso-position-horizontal-relative:text;mso-position-vertical:absolute;mso-position-vertical-relative:text;mso-width-percent:0;mso-height-percent:0;mso-width-relative:margin;mso-height-relative:margin" o:gfxdata="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" strokecolor="#4579b8 [3044]">
+              <v:shape w14:anchorId="0001C670" id="Connector: Elbow 34" o:spid="_x0000_s1026" type="#_x0000_t34" style="position:absolute;margin-left:144.75pt;margin-top:23.65pt;width:81.75pt;height:53.25pt;flip:x;z-index:251653632;visibility:visible;mso-wrap-style:square;mso-width-percent:0;mso-height-percent:0;mso-wrap-distance-left:9pt;mso-wrap-distance-top:0;mso-wrap-distance-right:9pt;mso-wrap-distance-bottom:0;mso-position-horizontal:absolute;mso-position-horizontal-relative:text;mso-position-vertical:absolute;mso-position-vertical-relative:text;mso-width-percent:0;mso-height-percent:0;mso-width-relative:margin;mso-height-relative:margin" o:gfxdata="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" strokecolor="#4579b8 [3044]">
                 <v:stroke endarrow="block"/>
               </v:shape>
             </w:pict>
@@ -3762,7 +3762,7 @@
           </mc:Choice>
           <mc:Fallback>
             <w:pict>
-              <v:shape w14:anchorId="32FA50B5" id="Connector: Elbow 35" o:spid="_x0000_s1026" type="#_x0000_t34" style="position:absolute;margin-left:269.25pt;margin-top:.45pt;width:66.75pt;height:47.25pt;z-index:251883008;visibility:visible;mso-wrap-style:square;mso-width-percent:0;mso-height-percent:0;mso-wrap-distance-left:9pt;mso-wrap-distance-top:0;mso-wrap-distance-right:9pt;mso-wrap-distance-bottom:0;mso-position-horizontal:absolute;mso-position-horizontal-relative:text;mso-position-vertical:absolute;mso-position-vertical-relative:text;mso-width-percent:0;mso-height-percent:0;mso-width-relative:margin;mso-height-relative:margin" o:gfxdata="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" adj="2973" strokecolor="#4579b8 [3044]">
+              <v:shape w14:anchorId="18897EAC" id="Connector: Elbow 35" o:spid="_x0000_s1026" type="#_x0000_t34" style="position:absolute;margin-left:269.25pt;margin-top:.45pt;width:66.75pt;height:47.25pt;z-index:251883008;visibility:visible;mso-wrap-style:square;mso-width-percent:0;mso-height-percent:0;mso-wrap-distance-left:9pt;mso-wrap-distance-top:0;mso-wrap-distance-right:9pt;mso-wrap-distance-bottom:0;mso-position-horizontal:absolute;mso-position-horizontal-relative:text;mso-position-vertical:absolute;mso-position-vertical-relative:text;mso-width-percent:0;mso-height-percent:0;mso-width-relative:margin;mso-height-relative:margin" o:gfxdata="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" adj="2973" strokecolor="#4579b8 [3044]">
                 <v:stroke endarrow="block"/>
               </v:shape>
             </w:pict>
@@ -3852,7 +3852,7 @@
           </mc:Choice>
           <mc:Fallback>
             <w:pict>
-              <v:shape w14:anchorId="64AAA32B" id="Connector: Elbow 37" o:spid="_x0000_s1026" type="#_x0000_t34" style="position:absolute;margin-left:312.75pt;margin-top:22.35pt;width:169.5pt;height:102pt;flip:y;z-index:251886080;visibility:visible;mso-wrap-style:square;mso-width-percent:0;mso-height-percent:0;mso-wrap-distance-left:9pt;mso-wrap-distance-top:0;mso-wrap-distance-right:9pt;mso-wrap-distance-bottom:0;mso-position-horizontal:absolute;mso-position-horizontal-relative:text;mso-position-vertical:absolute;mso-position-vertical-relative:text;mso-width-percent:0;mso-height-percent:0;mso-width-relative:margin;mso-height-relative:margin" o:gfxdata="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" adj="24945" strokecolor="#4579b8 [3044]">
+              <v:shape w14:anchorId="3A798826" id="Connector: Elbow 37" o:spid="_x0000_s1026" type="#_x0000_t34" style="position:absolute;margin-left:312.75pt;margin-top:22.35pt;width:169.5pt;height:102pt;flip:y;z-index:251886080;visibility:visible;mso-wrap-style:square;mso-width-percent:0;mso-height-percent:0;mso-wrap-distance-left:9pt;mso-wrap-distance-top:0;mso-wrap-distance-right:9pt;mso-wrap-distance-bottom:0;mso-position-horizontal:absolute;mso-position-horizontal-relative:text;mso-position-vertical:absolute;mso-position-vertical-relative:text;mso-width-percent:0;mso-height-percent:0;mso-width-relative:margin;mso-height-relative:margin" o:gfxdata="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" adj="24945" strokecolor="#4579b8 [3044]">
                 <v:stroke endarrow="block"/>
               </v:shape>
             </w:pict>
@@ -3918,7 +3918,7 @@
           </mc:Choice>
           <mc:Fallback>
             <w:pict>
-              <v:shape w14:anchorId="6EFE563C" id="Straight Arrow Connector 36" o:spid="_x0000_s1026" type="#_x0000_t32" style="position:absolute;margin-left:142.5pt;margin-top:8.85pt;width:195.75pt;height:1.5pt;flip:y;z-index:251885056;visibility:visible;mso-wrap-style:square;mso-wrap-distance-left:9pt;mso-wrap-distance-top:0;mso-wrap-distance-right:9pt;mso-wrap-distance-bottom:0;mso-position-horizontal:absolute;mso-position-horizontal-relative:text;mso-position-vertical:absolute;mso-position-vertical-relative:text" o:gfxdata="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" strokecolor="#4579b8 [3044]">
+              <v:shape w14:anchorId="330FEECC" id="Straight Arrow Connector 36" o:spid="_x0000_s1026" type="#_x0000_t32" style="position:absolute;margin-left:142.5pt;margin-top:8.85pt;width:195.75pt;height:1.5pt;flip:y;z-index:251885056;visibility:visible;mso-wrap-style:square;mso-wrap-distance-left:9pt;mso-wrap-distance-top:0;mso-wrap-distance-right:9pt;mso-wrap-distance-bottom:0;mso-position-horizontal:absolute;mso-position-horizontal-relative:text;mso-position-vertical:absolute;mso-position-vertical-relative:text" o:gfxdata="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" strokecolor="#4579b8 [3044]">
                 <v:stroke endarrow="block"/>
               </v:shape>
             </w:pict>
@@ -3995,7 +3995,7 @@
           </mc:Choice>
           <mc:Fallback>
             <w:pict>
-              <v:shape w14:anchorId="7D13271E" id="Connector: Elbow 40" o:spid="_x0000_s1026" type="#_x0000_t34" style="position:absolute;margin-left:317.25pt;margin-top:16.4pt;width:160.5pt;height:185.25pt;flip:y;z-index:251892224;visibility:visible;mso-wrap-style:square;mso-width-percent:0;mso-height-percent:0;mso-wrap-distance-left:9pt;mso-wrap-distance-top:0;mso-wrap-distance-right:9pt;mso-wrap-distance-bottom:0;mso-position-horizontal:absolute;mso-position-horizontal-relative:text;mso-position-vertical:absolute;mso-position-vertical-relative:text;mso-width-percent:0;mso-height-percent:0;mso-width-relative:margin;mso-height-relative:margin" o:gfxdata="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" adj="24366" strokecolor="#4579b8 [3044]">
+              <v:shape w14:anchorId="252F6B60" id="Connector: Elbow 40" o:spid="_x0000_s1026" type="#_x0000_t34" style="position:absolute;margin-left:317.25pt;margin-top:16.4pt;width:160.5pt;height:185.25pt;flip:y;z-index:251892224;visibility:visible;mso-wrap-style:square;mso-width-percent:0;mso-height-percent:0;mso-wrap-distance-left:9pt;mso-wrap-distance-top:0;mso-wrap-distance-right:9pt;mso-wrap-distance-bottom:0;mso-position-horizontal:absolute;mso-position-horizontal-relative:text;mso-position-vertical:absolute;mso-position-vertical-relative:text;mso-width-percent:0;mso-height-percent:0;mso-width-relative:margin;mso-height-relative:margin" o:gfxdata="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" adj="24366" strokecolor="#4579b8 [3044]">
                 <v:stroke endarrow="block"/>
               </v:shape>
             </w:pict>
@@ -4089,7 +4089,7 @@
           </mc:Choice>
           <mc:Fallback>
             <w:pict>
-              <v:shape w14:anchorId="185536CF" id="Straight Arrow Connector 39" o:spid="_x0000_s1026" type="#_x0000_t32" style="position:absolute;margin-left:271.5pt;margin-top:39.05pt;width:.75pt;height:48pt;flip:x y;z-index:251889152;visibility:visible;mso-wrap-style:square;mso-wrap-distance-left:9pt;mso-wrap-distance-top:0;mso-wrap-distance-right:9pt;mso-wrap-distance-bottom:0;mso-position-horizontal:absolute;mso-position-horizontal-relative:text;mso-position-vertical:absolute;mso-position-vertical-relative:text" o:gfxdata="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" strokecolor="#4579b8 [3044]">
+              <v:shape w14:anchorId="04B5EBCA" id="Straight Arrow Connector 39" o:spid="_x0000_s1026" type="#_x0000_t32" style="position:absolute;margin-left:271.5pt;margin-top:39.05pt;width:.75pt;height:48pt;flip:x y;z-index:251889152;visibility:visible;mso-wrap-style:square;mso-wrap-distance-left:9pt;mso-wrap-distance-top:0;mso-wrap-distance-right:9pt;mso-wrap-distance-bottom:0;mso-position-horizontal:absolute;mso-position-horizontal-relative:text;mso-position-vertical:absolute;mso-position-vertical-relative:text" o:gfxdata="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" strokecolor="#4579b8 [3044]">
                 <v:stroke endarrow="block"/>
               </v:shape>
             </w:pict>
@@ -4124,6 +4124,43 @@
         <w:rPr>
           <w:b/>
         </w:rPr>
+      </w:pPr>
+    </w:p>
+    <w:p>
+      <w:pPr>
+        <w:tabs>
+          <w:tab w:val="left" w:pos="6480"/>
+        </w:tabs>
+        <w:rPr>
+          <w:b/>
+        </w:rPr>
+      </w:pPr>
+    </w:p>
+    <w:p>
+      <w:pPr>
+        <w:tabs>
+          <w:tab w:val="left" w:pos="6480"/>
+        </w:tabs>
+        <w:rPr>
+          <w:b/>
+        </w:rPr>
+      </w:pPr>
+    </w:p>
+    <w:p>
+      <w:pPr>
+        <w:tabs>
+          <w:tab w:val="left" w:pos="6480"/>
+        </w:tabs>
+        <w:rPr>
+          <w:b/>
+        </w:rPr>
+      </w:pPr>
+    </w:p>
+    <w:p>
+      <w:pPr>
+        <w:tabs>
+          <w:tab w:val="left" w:pos="6480"/>
+        </w:tabs>
       </w:pPr>
       <w:r>
         <w:rPr>
@@ -4173,6 +4210,9 @@
       <w:r>
         <w:t xml:space="preserve"> if he wishes to create a new regionSet.</w:t>
       </w:r>
+      <w:r>
+        <w:t xml:space="preserve"> (The config will show the previous values selected by the user)</w:t>
+      </w:r>
     </w:p>
     <w:p>
       <w:pPr>
@@ -4459,6 +4499,7 @@
         </w:rPr>
       </w:pPr>
       <w:r>
+        <w:lastRenderedPageBreak/>
         <w:t>Generation Limit Reached : When Generation Count reaches Generation Limit, a status “Simulation reached maximum generation Limit…” is shown both in the console and status panel.</w:t>
       </w:r>
     </w:p>
@@ -4734,6 +4775,7 @@
         <w:rPr>
           <w:b/>
         </w:rPr>
+        <w:lastRenderedPageBreak/>
         <w:t>STEP 6 :</w:t>
       </w:r>
       <w:r>
@@ -4824,307 +4866,307 @@
         <w:rPr>
           <w:b/>
         </w:rPr>
+        <w:t>STEP 4 :</w:t>
+      </w:r>
+      <w:r>
+        <w:t xml:space="preserve"> User clicks on REWIND, Simulation goes back from the generation it was paused to previous generation.</w:t>
+      </w:r>
+    </w:p>
+    <w:p>
+      <w:r>
+        <w:rPr>
+          <w:b/>
+        </w:rPr>
+        <w:t>STEP 5 :</w:t>
+      </w:r>
+      <w:r>
+        <w:t xml:space="preserve"> User clicks on PAUSE, Simulation is paused.</w:t>
+      </w:r>
+    </w:p>
+    <w:p>
+      <w:r>
+        <w:rPr>
+          <w:b/>
+        </w:rPr>
+        <w:t>STEP 6 :</w:t>
+      </w:r>
+      <w:r>
+        <w:t xml:space="preserve"> User clicks on START, Simulation is started from the point it was paused.</w:t>
+      </w:r>
+    </w:p>
+    <w:p>
+      <w:r>
+        <w:rPr>
+          <w:b/>
+        </w:rPr>
+        <w:t xml:space="preserve">STEP 7 : </w:t>
+      </w:r>
+      <w:r>
+        <w:t>User clicks on STOP, RegionSet is disabled and user can create a new config if he wishes.</w:t>
+      </w:r>
+    </w:p>
+    <w:p/>
+    <w:p>
+      <w:pPr>
+        <w:rPr>
+          <w:b/>
+          <w:u w:val="single"/>
+        </w:rPr>
+      </w:pPr>
+      <w:r>
+        <w:rPr>
+          <w:b/>
+          <w:u w:val="single"/>
+        </w:rPr>
+        <w:t xml:space="preserve">SCN </w:t>
+      </w:r>
+      <w:r>
+        <w:rPr>
+          <w:b/>
+          <w:u w:val="single"/>
+        </w:rPr>
+        <w:t>4</w:t>
+      </w:r>
+      <w:r>
+        <w:rPr>
+          <w:b/>
+          <w:u w:val="single"/>
+        </w:rPr>
+        <w:t xml:space="preserve">: </w:t>
+      </w:r>
+    </w:p>
+    <w:p>
+      <w:r>
+        <w:rPr>
+          <w:b/>
+        </w:rPr>
+        <w:t xml:space="preserve">STEP 1 : </w:t>
+      </w:r>
+      <w:r>
+        <w:t>User selects the required configuration and clicks on Create.</w:t>
+      </w:r>
+    </w:p>
+    <w:p>
+      <w:r>
+        <w:rPr>
+          <w:b/>
+        </w:rPr>
+        <w:t xml:space="preserve">STEP 2 : </w:t>
+      </w:r>
+      <w:r>
+        <w:t xml:space="preserve">User clicks on START, Simulation is </w:t>
+      </w:r>
+      <w:r>
+        <w:t>started,</w:t>
+      </w:r>
+      <w:r>
+        <w:t xml:space="preserve"> and simulation is completed successfully.</w:t>
+      </w:r>
+    </w:p>
+    <w:p>
+      <w:r>
+        <w:rPr>
+          <w:b/>
+        </w:rPr>
+        <w:t xml:space="preserve">STEP </w:t>
+      </w:r>
+      <w:r>
+        <w:rPr>
+          <w:b/>
+        </w:rPr>
+        <w:t>3</w:t>
+      </w:r>
+      <w:r>
+        <w:rPr>
+          <w:b/>
+        </w:rPr>
+        <w:t xml:space="preserve"> : </w:t>
+      </w:r>
+      <w:r>
+        <w:t>User clicks on STOP, RegionSet is disabled and user can create a new config if he wishes.</w:t>
+      </w:r>
+    </w:p>
+    <w:p>
+      <w:pPr>
+        <w:rPr>
+          <w:b/>
+          <w:u w:val="single"/>
+        </w:rPr>
+      </w:pPr>
+    </w:p>
+    <w:p>
+      <w:pPr>
+        <w:rPr>
+          <w:b/>
+          <w:u w:val="single"/>
+        </w:rPr>
+      </w:pPr>
+      <w:r>
+        <w:rPr>
+          <w:b/>
+          <w:u w:val="single"/>
+        </w:rPr>
+        <w:t xml:space="preserve">SCN </w:t>
+      </w:r>
+      <w:r>
+        <w:rPr>
+          <w:b/>
+          <w:u w:val="single"/>
+        </w:rPr>
+        <w:t>5</w:t>
+      </w:r>
+      <w:r>
+        <w:rPr>
+          <w:b/>
+          <w:u w:val="single"/>
+        </w:rPr>
+        <w:t xml:space="preserve">: </w:t>
+      </w:r>
+    </w:p>
+    <w:p>
+      <w:r>
+        <w:rPr>
+          <w:b/>
+        </w:rPr>
+        <w:t xml:space="preserve">STEP 1 : </w:t>
+      </w:r>
+      <w:r>
+        <w:t>User selects the required configuration and clicks on Create.</w:t>
+      </w:r>
+    </w:p>
+    <w:p>
+      <w:r>
+        <w:rPr>
+          <w:b/>
+        </w:rPr>
+        <w:t xml:space="preserve">STEP 2 : </w:t>
+      </w:r>
+      <w:r>
+        <w:t xml:space="preserve">User clicks on START, Simulation is </w:t>
+      </w:r>
+      <w:r>
+        <w:t>started,</w:t>
+      </w:r>
+      <w:r>
+        <w:t xml:space="preserve"> and simulation is completed successfully.</w:t>
+      </w:r>
+    </w:p>
+    <w:p>
+      <w:r>
+        <w:rPr>
+          <w:b/>
+        </w:rPr>
+        <w:t xml:space="preserve">STEP </w:t>
+      </w:r>
+      <w:r>
+        <w:rPr>
+          <w:b/>
+        </w:rPr>
+        <w:t>3</w:t>
+      </w:r>
+      <w:r>
+        <w:rPr>
+          <w:b/>
+        </w:rPr>
+        <w:t xml:space="preserve"> :</w:t>
+      </w:r>
+      <w:r>
+        <w:t xml:space="preserve"> User clicks on PAUSE, Simulation is paused.</w:t>
+      </w:r>
+    </w:p>
+    <w:p>
+      <w:r>
+        <w:rPr>
+          <w:b/>
+        </w:rPr>
+        <w:t xml:space="preserve">STEP </w:t>
+      </w:r>
+      <w:r>
+        <w:rPr>
+          <w:b/>
+        </w:rPr>
+        <w:t>4</w:t>
+      </w:r>
+      <w:r>
+        <w:rPr>
+          <w:b/>
+        </w:rPr>
+        <w:t xml:space="preserve"> : </w:t>
+      </w:r>
+      <w:r>
+        <w:t xml:space="preserve">User clicks on </w:t>
+      </w:r>
+      <w:r>
+        <w:t>STOP</w:t>
+      </w:r>
+      <w:r>
+        <w:t>, RegionSet is disabled and user can create a new config if he wishes.</w:t>
+      </w:r>
+    </w:p>
+    <w:p/>
+    <w:p>
+      <w:pPr>
+        <w:rPr>
+          <w:b/>
+          <w:u w:val="single"/>
+        </w:rPr>
+      </w:pPr>
+      <w:r>
+        <w:rPr>
+          <w:b/>
+          <w:u w:val="single"/>
+        </w:rPr>
+        <w:t xml:space="preserve">SCN </w:t>
+      </w:r>
+      <w:r>
+        <w:rPr>
+          <w:b/>
+          <w:u w:val="single"/>
+        </w:rPr>
+        <w:t>6</w:t>
+      </w:r>
+      <w:r>
+        <w:rPr>
+          <w:b/>
+          <w:u w:val="single"/>
+        </w:rPr>
+        <w:t xml:space="preserve">: </w:t>
+      </w:r>
+    </w:p>
+    <w:p>
+      <w:r>
+        <w:rPr>
+          <w:b/>
+        </w:rPr>
+        <w:t xml:space="preserve">STEP 1 : </w:t>
+      </w:r>
+      <w:r>
+        <w:t>User selects the required configuration and clicks on Create.</w:t>
+      </w:r>
+    </w:p>
+    <w:p>
+      <w:r>
+        <w:rPr>
+          <w:b/>
+        </w:rPr>
+        <w:t xml:space="preserve">STEP 2 : </w:t>
+      </w:r>
+      <w:r>
+        <w:t xml:space="preserve">User clicks on START, Simulation is </w:t>
+      </w:r>
+      <w:r>
+        <w:t>started,</w:t>
+      </w:r>
+      <w:r>
+        <w:t xml:space="preserve"> and simulation is completed successfully.</w:t>
+      </w:r>
+    </w:p>
+    <w:p>
+      <w:r>
+        <w:rPr>
+          <w:b/>
+        </w:rPr>
         <w:lastRenderedPageBreak/>
-        <w:t>STEP 4 :</w:t>
-      </w:r>
-      <w:r>
-        <w:t xml:space="preserve"> User clicks on REWIND, Simulation goes back from the generation it was paused to previous generation.</w:t>
-      </w:r>
-    </w:p>
-    <w:p>
-      <w:r>
-        <w:rPr>
-          <w:b/>
-        </w:rPr>
-        <w:t>STEP 5 :</w:t>
-      </w:r>
-      <w:r>
-        <w:t xml:space="preserve"> User clicks on PAUSE, Simulation is paused.</w:t>
-      </w:r>
-    </w:p>
-    <w:p>
-      <w:r>
-        <w:rPr>
-          <w:b/>
-        </w:rPr>
-        <w:t>STEP 6 :</w:t>
-      </w:r>
-      <w:r>
-        <w:t xml:space="preserve"> User clicks on START, Simulation is started from the point it was paused.</w:t>
-      </w:r>
-    </w:p>
-    <w:p>
-      <w:r>
-        <w:rPr>
-          <w:b/>
-        </w:rPr>
-        <w:t xml:space="preserve">STEP 7 : </w:t>
-      </w:r>
-      <w:r>
-        <w:t>User clicks on STOP, RegionSet is disabled and user can create a new config if he wishes.</w:t>
-      </w:r>
-    </w:p>
-    <w:p/>
-    <w:p>
-      <w:pPr>
-        <w:rPr>
-          <w:b/>
-          <w:u w:val="single"/>
-        </w:rPr>
-      </w:pPr>
-      <w:r>
-        <w:rPr>
-          <w:b/>
-          <w:u w:val="single"/>
-        </w:rPr>
-        <w:t xml:space="preserve">SCN </w:t>
-      </w:r>
-      <w:r>
-        <w:rPr>
-          <w:b/>
-          <w:u w:val="single"/>
-        </w:rPr>
-        <w:t>4</w:t>
-      </w:r>
-      <w:r>
-        <w:rPr>
-          <w:b/>
-          <w:u w:val="single"/>
-        </w:rPr>
-        <w:t xml:space="preserve">: </w:t>
-      </w:r>
-    </w:p>
-    <w:p>
-      <w:r>
-        <w:rPr>
-          <w:b/>
-        </w:rPr>
-        <w:t xml:space="preserve">STEP 1 : </w:t>
-      </w:r>
-      <w:r>
-        <w:t>User selects the required configuration and clicks on Create.</w:t>
-      </w:r>
-    </w:p>
-    <w:p>
-      <w:r>
-        <w:rPr>
-          <w:b/>
-        </w:rPr>
-        <w:t xml:space="preserve">STEP 2 : </w:t>
-      </w:r>
-      <w:r>
-        <w:t xml:space="preserve">User clicks on START, Simulation is </w:t>
-      </w:r>
-      <w:r>
-        <w:t>started,</w:t>
-      </w:r>
-      <w:r>
-        <w:t xml:space="preserve"> and simulation is completed successfully.</w:t>
-      </w:r>
-    </w:p>
-    <w:p>
-      <w:r>
-        <w:rPr>
-          <w:b/>
-        </w:rPr>
-        <w:t xml:space="preserve">STEP </w:t>
-      </w:r>
-      <w:r>
-        <w:rPr>
-          <w:b/>
-        </w:rPr>
-        <w:t>3</w:t>
-      </w:r>
-      <w:r>
-        <w:rPr>
-          <w:b/>
-        </w:rPr>
-        <w:t xml:space="preserve"> : </w:t>
-      </w:r>
-      <w:r>
-        <w:t>User clicks on STOP, RegionSet is disabled and user can create a new config if he wishes.</w:t>
-      </w:r>
-    </w:p>
-    <w:p>
-      <w:pPr>
-        <w:rPr>
-          <w:b/>
-          <w:u w:val="single"/>
-        </w:rPr>
-      </w:pPr>
-    </w:p>
-    <w:p>
-      <w:pPr>
-        <w:rPr>
-          <w:b/>
-          <w:u w:val="single"/>
-        </w:rPr>
-      </w:pPr>
-      <w:r>
-        <w:rPr>
-          <w:b/>
-          <w:u w:val="single"/>
-        </w:rPr>
-        <w:t xml:space="preserve">SCN </w:t>
-      </w:r>
-      <w:r>
-        <w:rPr>
-          <w:b/>
-          <w:u w:val="single"/>
-        </w:rPr>
-        <w:t>5</w:t>
-      </w:r>
-      <w:r>
-        <w:rPr>
-          <w:b/>
-          <w:u w:val="single"/>
-        </w:rPr>
-        <w:t xml:space="preserve">: </w:t>
-      </w:r>
-    </w:p>
-    <w:p>
-      <w:r>
-        <w:rPr>
-          <w:b/>
-        </w:rPr>
-        <w:t xml:space="preserve">STEP 1 : </w:t>
-      </w:r>
-      <w:r>
-        <w:t>User selects the required configuration and clicks on Create.</w:t>
-      </w:r>
-    </w:p>
-    <w:p>
-      <w:r>
-        <w:rPr>
-          <w:b/>
-        </w:rPr>
-        <w:t xml:space="preserve">STEP 2 : </w:t>
-      </w:r>
-      <w:r>
-        <w:t xml:space="preserve">User clicks on START, Simulation is </w:t>
-      </w:r>
-      <w:r>
-        <w:t>started,</w:t>
-      </w:r>
-      <w:r>
-        <w:t xml:space="preserve"> and simulation is completed successfully.</w:t>
-      </w:r>
-    </w:p>
-    <w:p>
-      <w:r>
-        <w:rPr>
-          <w:b/>
-        </w:rPr>
-        <w:t xml:space="preserve">STEP </w:t>
-      </w:r>
-      <w:r>
-        <w:rPr>
-          <w:b/>
-        </w:rPr>
-        <w:t>3</w:t>
-      </w:r>
-      <w:r>
-        <w:rPr>
-          <w:b/>
-        </w:rPr>
-        <w:t xml:space="preserve"> :</w:t>
-      </w:r>
-      <w:r>
-        <w:t xml:space="preserve"> User clicks on PAUSE, Simulation is paused.</w:t>
-      </w:r>
-    </w:p>
-    <w:p>
-      <w:r>
-        <w:rPr>
-          <w:b/>
-        </w:rPr>
-        <w:t xml:space="preserve">STEP </w:t>
-      </w:r>
-      <w:r>
-        <w:rPr>
-          <w:b/>
-        </w:rPr>
-        <w:t>4</w:t>
-      </w:r>
-      <w:r>
-        <w:rPr>
-          <w:b/>
-        </w:rPr>
-        <w:t xml:space="preserve"> : </w:t>
-      </w:r>
-      <w:r>
-        <w:t xml:space="preserve">User clicks on </w:t>
-      </w:r>
-      <w:r>
-        <w:t>STOP</w:t>
-      </w:r>
-      <w:r>
-        <w:t>, RegionSet is disabled and user can create a new config if he wishes.</w:t>
-      </w:r>
-    </w:p>
-    <w:p/>
-    <w:p>
-      <w:pPr>
-        <w:rPr>
-          <w:b/>
-          <w:u w:val="single"/>
-        </w:rPr>
-      </w:pPr>
-      <w:r>
-        <w:rPr>
-          <w:b/>
-          <w:u w:val="single"/>
-        </w:rPr>
-        <w:t xml:space="preserve">SCN </w:t>
-      </w:r>
-      <w:r>
-        <w:rPr>
-          <w:b/>
-          <w:u w:val="single"/>
-        </w:rPr>
-        <w:t>6</w:t>
-      </w:r>
-      <w:r>
-        <w:rPr>
-          <w:b/>
-          <w:u w:val="single"/>
-        </w:rPr>
-        <w:t xml:space="preserve">: </w:t>
-      </w:r>
-    </w:p>
-    <w:p>
-      <w:r>
-        <w:rPr>
-          <w:b/>
-        </w:rPr>
-        <w:t xml:space="preserve">STEP 1 : </w:t>
-      </w:r>
-      <w:r>
-        <w:t>User selects the required configuration and clicks on Create.</w:t>
-      </w:r>
-    </w:p>
-    <w:p>
-      <w:r>
-        <w:rPr>
-          <w:b/>
-        </w:rPr>
-        <w:t xml:space="preserve">STEP 2 : </w:t>
-      </w:r>
-      <w:r>
-        <w:t xml:space="preserve">User clicks on START, Simulation is </w:t>
-      </w:r>
-      <w:r>
-        <w:t>started,</w:t>
-      </w:r>
-      <w:r>
-        <w:t xml:space="preserve"> and simulation is completed successfully.</w:t>
-      </w:r>
-    </w:p>
-    <w:p>
-      <w:r>
-        <w:rPr>
-          <w:b/>
-        </w:rPr>
         <w:t xml:space="preserve">STEP </w:t>
       </w:r>
       <w:r>
@@ -5478,6 +5520,7 @@
         </w:rPr>
       </w:pPr>
       <w:r>
+        <w:lastRenderedPageBreak/>
         <w:t>User clicks on PAUSE and the clicks on REWIND button to go back to previous generations, from where he paused.</w:t>
       </w:r>
     </w:p>
@@ -5568,7 +5611,6 @@
         </w:rPr>
       </w:pPr>
       <w:r>
-        <w:lastRenderedPageBreak/>
         <w:t>Generation Limit Reached : When Generation Count reaches Generation Limit, a status “Simulation reached maximum generation Limit…” is shown both in the console and status panel.</w:t>
       </w:r>
     </w:p>
@@ -5794,6 +5836,7 @@
         <w:rPr>
           <w:b/>
         </w:rPr>
+        <w:lastRenderedPageBreak/>
         <w:t xml:space="preserve">STEP 3 : </w:t>
       </w:r>
       <w:r>
@@ -5853,7 +5896,6 @@
           <w:b/>
           <w:u w:val="single"/>
         </w:rPr>
-        <w:lastRenderedPageBreak/>
         <w:t xml:space="preserve">SCN </w:t>
       </w:r>
       <w:r>
@@ -6232,7 +6274,6 @@
         <w:rPr>
           <w:b/>
         </w:rPr>
-        <w:lastRenderedPageBreak/>
         <w:t>STEP 4 :</w:t>
       </w:r>
       <w:r>
@@ -6559,6 +6600,7 @@
         </w:rPr>
       </w:pPr>
       <w:r>
+        <w:lastRenderedPageBreak/>
         <w:t>User clicks on PAUSE button tp pause the simulation.</w:t>
       </w:r>
     </w:p>
@@ -6628,7 +6670,6 @@
         <w:rPr>
           <w:u w:val="single"/>
         </w:rPr>
-        <w:lastRenderedPageBreak/>
         <w:t>Success</w:t>
       </w:r>
       <w:r>
@@ -6887,6 +6928,7 @@
         <w:rPr>
           <w:b/>
         </w:rPr>
+        <w:lastRenderedPageBreak/>
         <w:t xml:space="preserve">STEP 3 : </w:t>
       </w:r>
       <w:r>
@@ -7324,7 +7366,6 @@
         <w:rPr>
           <w:b/>
         </w:rPr>
-        <w:lastRenderedPageBreak/>
         <w:t>STEP 4 :</w:t>
       </w:r>
       <w:r>
@@ -7654,6 +7695,7 @@
         </w:rPr>
       </w:pPr>
       <w:r>
+        <w:lastRenderedPageBreak/>
         <w:t>User clicks on PAUSE button tp pause the simulation.</w:t>
       </w:r>
     </w:p>
@@ -7717,7 +7759,6 @@
         </w:numPr>
       </w:pPr>
       <w:r>
-        <w:lastRenderedPageBreak/>
         <w:t>Success</w:t>
       </w:r>
       <w:r>
@@ -7959,6 +8000,7 @@
         <w:rPr>
           <w:b/>
         </w:rPr>
+        <w:lastRenderedPageBreak/>
         <w:t xml:space="preserve">STEP 2 : </w:t>
       </w:r>
       <w:r>
@@ -8309,6 +8351,7 @@
         <w:rPr>
           <w:b/>
         </w:rPr>
+        <w:lastRenderedPageBreak/>
         <w:t xml:space="preserve">STEP </w:t>
       </w:r>
       <w:r>
@@ -8413,7 +8456,6 @@
         <w:rPr>
           <w:b/>
         </w:rPr>
-        <w:lastRenderedPageBreak/>
         <w:t>STEP 4 :</w:t>
       </w:r>
       <w:r>
@@ -8725,6 +8767,7 @@
         </w:rPr>
       </w:pPr>
       <w:r>
+        <w:lastRenderedPageBreak/>
         <w:t>Create the region using Create Button of the panel.</w:t>
       </w:r>
     </w:p>
@@ -9119,8 +9162,308 @@
         <w:rPr>
           <w:b/>
         </w:rPr>
+        <w:t>STEP 5 :</w:t>
+      </w:r>
+      <w:r>
+        <w:t xml:space="preserve"> User clicks on PAUSE, Simulation is paused.</w:t>
+      </w:r>
+    </w:p>
+    <w:p>
+      <w:r>
+        <w:rPr>
+          <w:b/>
+        </w:rPr>
+        <w:t>STEP 6 :</w:t>
+      </w:r>
+      <w:r>
+        <w:t xml:space="preserve"> User clicks on START, Simulation is started from the point it was paused.</w:t>
+      </w:r>
+    </w:p>
+    <w:p>
+      <w:pPr>
+        <w:rPr>
+          <w:b/>
+          <w:u w:val="single"/>
+        </w:rPr>
+      </w:pPr>
+    </w:p>
+    <w:p>
+      <w:pPr>
+        <w:rPr>
+          <w:b/>
+          <w:u w:val="single"/>
+        </w:rPr>
+      </w:pPr>
+      <w:r>
+        <w:rPr>
+          <w:b/>
+          <w:u w:val="single"/>
+        </w:rPr>
+        <w:t xml:space="preserve">SCN </w:t>
+      </w:r>
+      <w:r>
+        <w:rPr>
+          <w:b/>
+          <w:u w:val="single"/>
+        </w:rPr>
+        <w:t>3</w:t>
+      </w:r>
+      <w:r>
+        <w:rPr>
+          <w:b/>
+          <w:u w:val="single"/>
+        </w:rPr>
+        <w:t xml:space="preserve"> : </w:t>
+      </w:r>
+    </w:p>
+    <w:p>
+      <w:r>
+        <w:rPr>
+          <w:b/>
+        </w:rPr>
+        <w:t xml:space="preserve">STEP 1 : </w:t>
+      </w:r>
+      <w:r>
+        <w:t>User selects the required configuration and clicks on Create.</w:t>
+      </w:r>
+    </w:p>
+    <w:p>
+      <w:r>
+        <w:rPr>
+          <w:b/>
+        </w:rPr>
+        <w:t xml:space="preserve">STEP 2 : </w:t>
+      </w:r>
+      <w:r>
+        <w:t xml:space="preserve">User clicks on START, Simulation is </w:t>
+      </w:r>
+      <w:r>
+        <w:t>started,</w:t>
+      </w:r>
+      <w:r>
+        <w:t xml:space="preserve"> and simulation is completed successfully.</w:t>
+      </w:r>
+    </w:p>
+    <w:p>
+      <w:r>
+        <w:rPr>
+          <w:b/>
+        </w:rPr>
+        <w:t xml:space="preserve">STEP 3 : </w:t>
+      </w:r>
+      <w:r>
+        <w:t>User clicks on PAUSE, Simulation is Paused.</w:t>
+      </w:r>
+    </w:p>
+    <w:p>
+      <w:r>
+        <w:rPr>
+          <w:b/>
+        </w:rPr>
+        <w:t>STEP 4 :</w:t>
+      </w:r>
+      <w:r>
+        <w:t xml:space="preserve"> User clicks on REWIND, Simulation goes back from the generation it was paused to previous generation.</w:t>
+      </w:r>
+    </w:p>
+    <w:p>
+      <w:r>
+        <w:rPr>
+          <w:b/>
+        </w:rPr>
+        <w:t>STEP 5 :</w:t>
+      </w:r>
+      <w:r>
+        <w:t xml:space="preserve"> User clicks on PAUSE, Simulation is paused.</w:t>
+      </w:r>
+    </w:p>
+    <w:p>
+      <w:r>
+        <w:rPr>
+          <w:b/>
+        </w:rPr>
+        <w:t>STEP 6 :</w:t>
+      </w:r>
+      <w:r>
+        <w:t xml:space="preserve"> User clicks on START, Simulation is started from the point it was paused.</w:t>
+      </w:r>
+    </w:p>
+    <w:p>
+      <w:r>
+        <w:rPr>
+          <w:b/>
+        </w:rPr>
+        <w:t xml:space="preserve">STEP 7 : </w:t>
+      </w:r>
+      <w:r>
+        <w:t>User clicks on STOP, RegionSet is disabled and user can create a new config if he wishes.</w:t>
+      </w:r>
+    </w:p>
+    <w:p/>
+    <w:p>
+      <w:pPr>
+        <w:rPr>
+          <w:b/>
+          <w:u w:val="single"/>
+        </w:rPr>
+      </w:pPr>
+      <w:r>
+        <w:rPr>
+          <w:b/>
+          <w:u w:val="single"/>
+        </w:rPr>
+        <w:t xml:space="preserve">SCN </w:t>
+      </w:r>
+      <w:r>
+        <w:rPr>
+          <w:b/>
+          <w:u w:val="single"/>
+        </w:rPr>
+        <w:t>4</w:t>
+      </w:r>
+      <w:r>
+        <w:rPr>
+          <w:b/>
+          <w:u w:val="single"/>
+        </w:rPr>
+        <w:t xml:space="preserve">: </w:t>
+      </w:r>
+    </w:p>
+    <w:p>
+      <w:r>
+        <w:rPr>
+          <w:b/>
+        </w:rPr>
+        <w:t xml:space="preserve">STEP 1 : </w:t>
+      </w:r>
+      <w:r>
+        <w:t>User selects the required configuration and clicks on Create.</w:t>
+      </w:r>
+    </w:p>
+    <w:p>
+      <w:r>
+        <w:rPr>
+          <w:b/>
+        </w:rPr>
+        <w:t xml:space="preserve">STEP 2 : </w:t>
+      </w:r>
+      <w:r>
+        <w:t xml:space="preserve">User clicks on START, Simulation is </w:t>
+      </w:r>
+      <w:r>
+        <w:t>started,</w:t>
+      </w:r>
+      <w:r>
+        <w:t xml:space="preserve"> and simulation is completed successfully.</w:t>
+      </w:r>
+    </w:p>
+    <w:p>
+      <w:r>
+        <w:rPr>
+          <w:b/>
+        </w:rPr>
+        <w:t xml:space="preserve">STEP </w:t>
+      </w:r>
+      <w:r>
+        <w:rPr>
+          <w:b/>
+        </w:rPr>
+        <w:t>3</w:t>
+      </w:r>
+      <w:r>
+        <w:rPr>
+          <w:b/>
+        </w:rPr>
+        <w:t xml:space="preserve"> : </w:t>
+      </w:r>
+      <w:r>
+        <w:t>User clicks on STOP, RegionSet is disabled and user can create a new config if he wishes.</w:t>
+      </w:r>
+    </w:p>
+    <w:p>
+      <w:pPr>
+        <w:rPr>
+          <w:b/>
+          <w:u w:val="single"/>
+        </w:rPr>
+      </w:pPr>
+    </w:p>
+    <w:p>
+      <w:pPr>
+        <w:rPr>
+          <w:b/>
+          <w:u w:val="single"/>
+        </w:rPr>
+      </w:pPr>
+      <w:r>
+        <w:rPr>
+          <w:b/>
+          <w:u w:val="single"/>
+        </w:rPr>
+        <w:t xml:space="preserve">SCN </w:t>
+      </w:r>
+      <w:r>
+        <w:rPr>
+          <w:b/>
+          <w:u w:val="single"/>
+        </w:rPr>
+        <w:t>5</w:t>
+      </w:r>
+      <w:r>
+        <w:rPr>
+          <w:b/>
+          <w:u w:val="single"/>
+        </w:rPr>
+        <w:t xml:space="preserve">: </w:t>
+      </w:r>
+    </w:p>
+    <w:p>
+      <w:r>
+        <w:rPr>
+          <w:b/>
+        </w:rPr>
         <w:lastRenderedPageBreak/>
-        <w:t>STEP 5 :</w:t>
+        <w:t xml:space="preserve">STEP 1 : </w:t>
+      </w:r>
+      <w:r>
+        <w:t>User selects the required configuration and clicks on Create.</w:t>
+      </w:r>
+    </w:p>
+    <w:p>
+      <w:r>
+        <w:rPr>
+          <w:b/>
+        </w:rPr>
+        <w:t xml:space="preserve">STEP 2 : </w:t>
+      </w:r>
+      <w:r>
+        <w:t xml:space="preserve">User clicks on START, Simulation is </w:t>
+      </w:r>
+      <w:r>
+        <w:t>started,</w:t>
+      </w:r>
+      <w:r>
+        <w:t xml:space="preserve"> and simulation is completed successfully.</w:t>
+      </w:r>
+    </w:p>
+    <w:p>
+      <w:r>
+        <w:rPr>
+          <w:b/>
+        </w:rPr>
+        <w:t xml:space="preserve">STEP </w:t>
+      </w:r>
+      <w:r>
+        <w:rPr>
+          <w:b/>
+        </w:rPr>
+        <w:t>3</w:t>
+      </w:r>
+      <w:r>
+        <w:rPr>
+          <w:b/>
+        </w:rPr>
+        <w:t xml:space="preserve"> :</w:t>
       </w:r>
       <w:r>
         <w:t xml:space="preserve"> User clicks on PAUSE, Simulation is paused.</w:t>
@@ -9131,20 +9474,25 @@
         <w:rPr>
           <w:b/>
         </w:rPr>
-        <w:t>STEP 6 :</w:t>
-      </w:r>
-      <w:r>
-        <w:t xml:space="preserve"> User clicks on START, Simulation is started from the point it was paused.</w:t>
-      </w:r>
-    </w:p>
-    <w:p>
-      <w:pPr>
-        <w:rPr>
-          <w:b/>
-          <w:u w:val="single"/>
-        </w:rPr>
-      </w:pPr>
-    </w:p>
+        <w:t xml:space="preserve">STEP </w:t>
+      </w:r>
+      <w:r>
+        <w:rPr>
+          <w:b/>
+        </w:rPr>
+        <w:t>4</w:t>
+      </w:r>
+      <w:r>
+        <w:rPr>
+          <w:b/>
+        </w:rPr>
+        <w:t xml:space="preserve"> : </w:t>
+      </w:r>
+      <w:r>
+        <w:t>User clicks on STOP, RegionSet is disabled and user can create a new config if he wishes.</w:t>
+      </w:r>
+    </w:p>
+    <w:p/>
     <w:p>
       <w:pPr>
         <w:rPr>
@@ -9164,14 +9512,128 @@
           <w:b/>
           <w:u w:val="single"/>
         </w:rPr>
+        <w:t>6</w:t>
+      </w:r>
+      <w:r>
+        <w:rPr>
+          <w:b/>
+          <w:u w:val="single"/>
+        </w:rPr>
+        <w:t xml:space="preserve">: </w:t>
+      </w:r>
+    </w:p>
+    <w:p>
+      <w:r>
+        <w:rPr>
+          <w:b/>
+        </w:rPr>
+        <w:t xml:space="preserve">STEP 1 : </w:t>
+      </w:r>
+      <w:r>
+        <w:t>User selects the required configuration and clicks on Create.</w:t>
+      </w:r>
+    </w:p>
+    <w:p>
+      <w:r>
+        <w:rPr>
+          <w:b/>
+        </w:rPr>
+        <w:t xml:space="preserve">STEP 2 : </w:t>
+      </w:r>
+      <w:r>
+        <w:t xml:space="preserve">User clicks on START, Simulation is </w:t>
+      </w:r>
+      <w:r>
+        <w:t>started,</w:t>
+      </w:r>
+      <w:r>
+        <w:t xml:space="preserve"> and simulation is completed successfully.</w:t>
+      </w:r>
+    </w:p>
+    <w:p>
+      <w:r>
+        <w:rPr>
+          <w:b/>
+        </w:rPr>
+        <w:t xml:space="preserve">STEP </w:t>
+      </w:r>
+      <w:r>
+        <w:rPr>
+          <w:b/>
+        </w:rPr>
         <w:t>3</w:t>
       </w:r>
       <w:r>
         <w:rPr>
           <w:b/>
-          <w:u w:val="single"/>
-        </w:rPr>
-        <w:t xml:space="preserve"> : </w:t>
+        </w:rPr>
+        <w:t xml:space="preserve"> :</w:t>
+      </w:r>
+      <w:r>
+        <w:t xml:space="preserve"> User clicks on PAUSE, Simulation is paused.</w:t>
+      </w:r>
+    </w:p>
+    <w:p>
+      <w:r>
+        <w:rPr>
+          <w:b/>
+        </w:rPr>
+        <w:t>STEP 4 :</w:t>
+      </w:r>
+      <w:r>
+        <w:t xml:space="preserve"> User clicks on REWIND, Simulation goes back from the generation it was paused to previous generation.</w:t>
+      </w:r>
+    </w:p>
+    <w:p>
+      <w:r>
+        <w:rPr>
+          <w:b/>
+        </w:rPr>
+        <w:t xml:space="preserve">STEP </w:t>
+      </w:r>
+      <w:r>
+        <w:rPr>
+          <w:b/>
+        </w:rPr>
+        <w:t>5</w:t>
+      </w:r>
+      <w:r>
+        <w:rPr>
+          <w:b/>
+        </w:rPr>
+        <w:t xml:space="preserve">: </w:t>
+      </w:r>
+      <w:r>
+        <w:t>User clicks on STOP, RegionSet is disabled and user can create a new config if he wishes.</w:t>
+      </w:r>
+    </w:p>
+    <w:p>
+      <w:pPr>
+        <w:rPr>
+          <w:b/>
+          <w:u w:val="single"/>
+        </w:rPr>
+      </w:pPr>
+      <w:r>
+        <w:rPr>
+          <w:b/>
+          <w:u w:val="single"/>
+        </w:rPr>
+        <w:t xml:space="preserve">SCN </w:t>
+      </w:r>
+      <w:r>
+        <w:rPr>
+          <w:b/>
+          <w:u w:val="single"/>
+        </w:rPr>
+        <w:t>7</w:t>
+      </w:r>
+      <w:r>
+        <w:rPr>
+          <w:b/>
+          <w:u w:val="single"/>
+        </w:rPr>
+        <w:t xml:space="preserve">: </w:t>
       </w:r>
     </w:p>
     <w:p>
@@ -9190,68 +9652,19 @@
         <w:rPr>
           <w:b/>
         </w:rPr>
-        <w:t xml:space="preserve">STEP 2 : </w:t>
-      </w:r>
-      <w:r>
-        <w:t xml:space="preserve">User clicks on START, Simulation is </w:t>
-      </w:r>
-      <w:r>
-        <w:t>started,</w:t>
-      </w:r>
-      <w:r>
-        <w:t xml:space="preserve"> and simulation is completed successfully.</w:t>
-      </w:r>
-    </w:p>
-    <w:p>
-      <w:r>
-        <w:rPr>
-          <w:b/>
-        </w:rPr>
-        <w:t xml:space="preserve">STEP 3 : </w:t>
-      </w:r>
-      <w:r>
-        <w:t>User clicks on PAUSE, Simulation is Paused.</w:t>
-      </w:r>
-    </w:p>
-    <w:p>
-      <w:r>
-        <w:rPr>
-          <w:b/>
-        </w:rPr>
-        <w:t>STEP 4 :</w:t>
-      </w:r>
-      <w:r>
-        <w:t xml:space="preserve"> User clicks on REWIND, Simulation goes back from the generation it was paused to previous generation.</w:t>
-      </w:r>
-    </w:p>
-    <w:p>
-      <w:r>
-        <w:rPr>
-          <w:b/>
-        </w:rPr>
-        <w:t>STEP 5 :</w:t>
-      </w:r>
-      <w:r>
-        <w:t xml:space="preserve"> User clicks on PAUSE, Simulation is paused.</w:t>
-      </w:r>
-    </w:p>
-    <w:p>
-      <w:r>
-        <w:rPr>
-          <w:b/>
-        </w:rPr>
-        <w:t>STEP 6 :</w:t>
-      </w:r>
-      <w:r>
-        <w:t xml:space="preserve"> User clicks on START, Simulation is started from the point it was paused.</w:t>
-      </w:r>
-    </w:p>
-    <w:p>
-      <w:r>
-        <w:rPr>
-          <w:b/>
-        </w:rPr>
-        <w:t xml:space="preserve">STEP 7 : </w:t>
+        <w:t xml:space="preserve">STEP </w:t>
+      </w:r>
+      <w:r>
+        <w:rPr>
+          <w:b/>
+        </w:rPr>
+        <w:t>2</w:t>
+      </w:r>
+      <w:r>
+        <w:rPr>
+          <w:b/>
+        </w:rPr>
+        <w:t xml:space="preserve">: </w:t>
       </w:r>
       <w:r>
         <w:t>User clicks on STOP, RegionSet is disabled and user can create a new config if he wishes.</w:t>
@@ -9262,373 +9675,79 @@
       <w:pPr>
         <w:rPr>
           <w:b/>
-          <w:u w:val="single"/>
-        </w:rPr>
-      </w:pPr>
-      <w:r>
-        <w:rPr>
-          <w:b/>
-          <w:u w:val="single"/>
-        </w:rPr>
-        <w:t xml:space="preserve">SCN </w:t>
-      </w:r>
-      <w:r>
-        <w:rPr>
-          <w:b/>
-          <w:u w:val="single"/>
-        </w:rPr>
-        <w:t>4</w:t>
-      </w:r>
-      <w:r>
-        <w:rPr>
-          <w:b/>
-          <w:u w:val="single"/>
-        </w:rPr>
-        <w:t xml:space="preserve">: </w:t>
-      </w:r>
-    </w:p>
-    <w:p>
-      <w:r>
-        <w:rPr>
-          <w:b/>
-        </w:rPr>
-        <w:t xml:space="preserve">STEP 1 : </w:t>
-      </w:r>
-      <w:r>
-        <w:t>User selects the required configuration and clicks on Create.</w:t>
-      </w:r>
-    </w:p>
-    <w:p>
-      <w:r>
-        <w:rPr>
-          <w:b/>
-        </w:rPr>
-        <w:t xml:space="preserve">STEP 2 : </w:t>
-      </w:r>
-      <w:r>
-        <w:t xml:space="preserve">User clicks on START, Simulation is </w:t>
-      </w:r>
-      <w:r>
-        <w:t>started,</w:t>
-      </w:r>
-      <w:r>
-        <w:t xml:space="preserve"> and simulation is completed successfully.</w:t>
-      </w:r>
-    </w:p>
-    <w:p>
-      <w:r>
-        <w:rPr>
-          <w:b/>
-        </w:rPr>
-        <w:t xml:space="preserve">STEP </w:t>
-      </w:r>
-      <w:r>
-        <w:rPr>
-          <w:b/>
-        </w:rPr>
-        <w:t>3</w:t>
-      </w:r>
-      <w:r>
-        <w:rPr>
-          <w:b/>
-        </w:rPr>
-        <w:t xml:space="preserve"> : </w:t>
-      </w:r>
-      <w:r>
-        <w:t>User clicks on STOP, RegionSet is disabled and user can create a new config if he wishes.</w:t>
-      </w:r>
-    </w:p>
-    <w:p>
-      <w:pPr>
-        <w:rPr>
-          <w:b/>
-          <w:u w:val="single"/>
-        </w:rPr>
-      </w:pPr>
-    </w:p>
-    <w:p>
-      <w:pPr>
-        <w:rPr>
-          <w:b/>
-          <w:u w:val="single"/>
-        </w:rPr>
-      </w:pPr>
-      <w:r>
-        <w:rPr>
-          <w:b/>
-          <w:u w:val="single"/>
-        </w:rPr>
-        <w:t xml:space="preserve">SCN </w:t>
-      </w:r>
-      <w:r>
-        <w:rPr>
-          <w:b/>
-          <w:u w:val="single"/>
-        </w:rPr>
-        <w:t>5</w:t>
-      </w:r>
-      <w:r>
-        <w:rPr>
-          <w:b/>
-          <w:u w:val="single"/>
-        </w:rPr>
-        <w:t xml:space="preserve">: </w:t>
-      </w:r>
-    </w:p>
-    <w:p>
-      <w:r>
-        <w:rPr>
-          <w:b/>
-        </w:rPr>
-        <w:t xml:space="preserve">STEP 1 : </w:t>
-      </w:r>
-      <w:r>
-        <w:t>User selects the required configuration and clicks on Create.</w:t>
-      </w:r>
-    </w:p>
-    <w:p>
-      <w:r>
-        <w:rPr>
-          <w:b/>
-        </w:rPr>
-        <w:t xml:space="preserve">STEP 2 : </w:t>
-      </w:r>
-      <w:r>
-        <w:t xml:space="preserve">User clicks on START, Simulation is </w:t>
-      </w:r>
-      <w:r>
-        <w:t>started,</w:t>
-      </w:r>
-      <w:r>
-        <w:t xml:space="preserve"> and simulation is completed successfully.</w:t>
-      </w:r>
-    </w:p>
-    <w:p>
-      <w:r>
-        <w:rPr>
-          <w:b/>
-        </w:rPr>
-        <w:t xml:space="preserve">STEP </w:t>
-      </w:r>
-      <w:r>
-        <w:rPr>
-          <w:b/>
-        </w:rPr>
-        <w:t>3</w:t>
-      </w:r>
-      <w:r>
-        <w:rPr>
-          <w:b/>
-        </w:rPr>
-        <w:t xml:space="preserve"> :</w:t>
-      </w:r>
-      <w:r>
-        <w:t xml:space="preserve"> User clicks on PAUSE, Simulation is paused.</w:t>
-      </w:r>
-    </w:p>
-    <w:p>
-      <w:r>
-        <w:rPr>
-          <w:b/>
-        </w:rPr>
-        <w:t xml:space="preserve">STEP </w:t>
-      </w:r>
-      <w:r>
-        <w:rPr>
-          <w:b/>
-        </w:rPr>
-        <w:t>4</w:t>
-      </w:r>
-      <w:r>
-        <w:rPr>
-          <w:b/>
-        </w:rPr>
-        <w:t xml:space="preserve"> : </w:t>
-      </w:r>
-      <w:r>
-        <w:t>User clicks on STOP, RegionSet is disabled and user can create a new config if he wishes.</w:t>
-      </w:r>
-    </w:p>
-    <w:p/>
-    <w:p>
-      <w:pPr>
-        <w:rPr>
-          <w:b/>
-          <w:u w:val="single"/>
-        </w:rPr>
-      </w:pPr>
-      <w:r>
-        <w:rPr>
-          <w:b/>
-          <w:u w:val="single"/>
-        </w:rPr>
-        <w:t xml:space="preserve">SCN </w:t>
-      </w:r>
-      <w:r>
-        <w:rPr>
-          <w:b/>
-          <w:u w:val="single"/>
-        </w:rPr>
-        <w:t>6</w:t>
-      </w:r>
-      <w:r>
-        <w:rPr>
-          <w:b/>
-          <w:u w:val="single"/>
-        </w:rPr>
-        <w:t xml:space="preserve">: </w:t>
-      </w:r>
-    </w:p>
-    <w:p>
-      <w:r>
-        <w:rPr>
-          <w:b/>
-        </w:rPr>
-        <w:t xml:space="preserve">STEP 1 : </w:t>
-      </w:r>
-      <w:r>
-        <w:t>User selects the required configuration and clicks on Create.</w:t>
-      </w:r>
-    </w:p>
-    <w:p>
-      <w:r>
-        <w:rPr>
-          <w:b/>
-        </w:rPr>
-        <w:lastRenderedPageBreak/>
-        <w:t xml:space="preserve">STEP 2 : </w:t>
-      </w:r>
-      <w:r>
-        <w:t xml:space="preserve">User clicks on START, Simulation is </w:t>
-      </w:r>
-      <w:r>
-        <w:t>started,</w:t>
-      </w:r>
-      <w:r>
-        <w:t xml:space="preserve"> and simulation is completed successfully.</w:t>
-      </w:r>
-    </w:p>
-    <w:p>
-      <w:r>
-        <w:rPr>
-          <w:b/>
-        </w:rPr>
-        <w:t xml:space="preserve">STEP </w:t>
-      </w:r>
-      <w:r>
-        <w:rPr>
-          <w:b/>
-        </w:rPr>
-        <w:t>3</w:t>
-      </w:r>
-      <w:r>
-        <w:rPr>
-          <w:b/>
-        </w:rPr>
-        <w:t xml:space="preserve"> :</w:t>
-      </w:r>
-      <w:r>
-        <w:t xml:space="preserve"> User clicks on PAUSE, Simulation is paused.</w:t>
-      </w:r>
-    </w:p>
-    <w:p>
-      <w:r>
-        <w:rPr>
-          <w:b/>
-        </w:rPr>
-        <w:t>STEP 4 :</w:t>
-      </w:r>
-      <w:r>
-        <w:t xml:space="preserve"> User clicks on REWIND, Simulation goes back from the generation it was paused to previous generation.</w:t>
-      </w:r>
-    </w:p>
-    <w:p>
-      <w:r>
-        <w:rPr>
-          <w:b/>
-        </w:rPr>
-        <w:t xml:space="preserve">STEP </w:t>
-      </w:r>
-      <w:r>
-        <w:rPr>
-          <w:b/>
-        </w:rPr>
-        <w:t>5</w:t>
-      </w:r>
-      <w:r>
-        <w:rPr>
-          <w:b/>
-        </w:rPr>
-        <w:t xml:space="preserve">: </w:t>
-      </w:r>
-      <w:r>
-        <w:t>User clicks on STOP, RegionSet is disabled and user can create a new config if he wishes.</w:t>
-      </w:r>
-    </w:p>
-    <w:p>
-      <w:pPr>
-        <w:rPr>
-          <w:b/>
-          <w:u w:val="single"/>
-        </w:rPr>
-      </w:pPr>
-      <w:r>
-        <w:rPr>
-          <w:b/>
-          <w:u w:val="single"/>
-        </w:rPr>
-        <w:t xml:space="preserve">SCN </w:t>
-      </w:r>
-      <w:r>
-        <w:rPr>
-          <w:b/>
-          <w:u w:val="single"/>
-        </w:rPr>
-        <w:t>7</w:t>
-      </w:r>
-      <w:r>
-        <w:rPr>
-          <w:b/>
-          <w:u w:val="single"/>
-        </w:rPr>
-        <w:t xml:space="preserve">: </w:t>
-      </w:r>
-    </w:p>
-    <w:p>
-      <w:r>
-        <w:rPr>
-          <w:b/>
-        </w:rPr>
-        <w:t xml:space="preserve">STEP 1 : </w:t>
-      </w:r>
-      <w:r>
-        <w:t>User selects the required configuration and clicks on Create.</w:t>
-      </w:r>
-    </w:p>
-    <w:p>
-      <w:r>
-        <w:rPr>
-          <w:b/>
-        </w:rPr>
-        <w:t xml:space="preserve">STEP </w:t>
-      </w:r>
-      <w:r>
-        <w:rPr>
-          <w:b/>
-        </w:rPr>
-        <w:t>2</w:t>
-      </w:r>
-      <w:r>
-        <w:rPr>
-          <w:b/>
-        </w:rPr>
-        <w:t xml:space="preserve">: </w:t>
-      </w:r>
-      <w:r>
-        <w:t>User clicks on STOP, RegionSet is disabled and user can create a new config if he wishes.</w:t>
-      </w:r>
-    </w:p>
-    <w:p/>
+        </w:rPr>
+      </w:pPr>
+    </w:p>
+    <w:p>
+      <w:pPr>
+        <w:rPr>
+          <w:b/>
+        </w:rPr>
+      </w:pPr>
+    </w:p>
+    <w:p>
+      <w:pPr>
+        <w:rPr>
+          <w:b/>
+        </w:rPr>
+      </w:pPr>
+    </w:p>
+    <w:p>
+      <w:pPr>
+        <w:rPr>
+          <w:b/>
+        </w:rPr>
+      </w:pPr>
+    </w:p>
+    <w:p>
+      <w:pPr>
+        <w:rPr>
+          <w:b/>
+        </w:rPr>
+      </w:pPr>
+    </w:p>
+    <w:p>
+      <w:pPr>
+        <w:rPr>
+          <w:b/>
+        </w:rPr>
+      </w:pPr>
+    </w:p>
+    <w:p>
+      <w:pPr>
+        <w:rPr>
+          <w:b/>
+        </w:rPr>
+      </w:pPr>
+    </w:p>
+    <w:p>
+      <w:pPr>
+        <w:rPr>
+          <w:b/>
+        </w:rPr>
+      </w:pPr>
+    </w:p>
+    <w:p>
+      <w:pPr>
+        <w:rPr>
+          <w:b/>
+        </w:rPr>
+      </w:pPr>
+    </w:p>
+    <w:p>
+      <w:pPr>
+        <w:rPr>
+          <w:b/>
+        </w:rPr>
+      </w:pPr>
+    </w:p>
+    <w:p>
+      <w:pPr>
+        <w:rPr>
+          <w:b/>
+        </w:rPr>
+      </w:pPr>
+    </w:p>
     <w:p>
       <w:pPr>
         <w:rPr>
@@ -9641,6 +9760,13 @@
         </w:rPr>
         <w:t>Sample Outputs :</w:t>
       </w:r>
+    </w:p>
+    <w:p>
+      <w:pPr>
+        <w:rPr>
+          <w:b/>
+        </w:rPr>
+      </w:pPr>
     </w:p>
     <w:tbl>
       <w:tblPr>
@@ -9766,6 +9892,55 @@
         </w:tc>
       </w:tr>
     </w:tbl>
+    <w:p>
+      <w:pPr>
+        <w:rPr>
+          <w:b/>
+        </w:rPr>
+      </w:pPr>
+    </w:p>
+    <w:p>
+      <w:pPr>
+        <w:rPr>
+          <w:b/>
+        </w:rPr>
+      </w:pPr>
+    </w:p>
+    <w:p>
+      <w:pPr>
+        <w:rPr>
+          <w:b/>
+        </w:rPr>
+      </w:pPr>
+    </w:p>
+    <w:p>
+      <w:pPr>
+        <w:rPr>
+          <w:b/>
+        </w:rPr>
+      </w:pPr>
+    </w:p>
+    <w:p>
+      <w:pPr>
+        <w:rPr>
+          <w:b/>
+        </w:rPr>
+      </w:pPr>
+    </w:p>
+    <w:p>
+      <w:pPr>
+        <w:rPr>
+          <w:b/>
+        </w:rPr>
+      </w:pPr>
+    </w:p>
+    <w:p>
+      <w:pPr>
+        <w:rPr>
+          <w:b/>
+        </w:rPr>
+      </w:pPr>
+    </w:p>
     <w:p>
       <w:pPr>
         <w:rPr>
@@ -9977,6 +10152,13 @@
         </w:rPr>
       </w:pPr>
     </w:p>
+    <w:p>
+      <w:pPr>
+        <w:rPr>
+          <w:b/>
+        </w:rPr>
+      </w:pPr>
+    </w:p>
     <w:tbl>
       <w:tblPr>
         <w:tblStyle w:val="TableGrid"/>
@@ -10157,6 +10339,20 @@
         </w:rPr>
       </w:pPr>
     </w:p>
+    <w:p>
+      <w:pPr>
+        <w:rPr>
+          <w:b/>
+        </w:rPr>
+      </w:pPr>
+    </w:p>
+    <w:p>
+      <w:pPr>
+        <w:rPr>
+          <w:b/>
+        </w:rPr>
+      </w:pPr>
+    </w:p>
     <w:tbl>
       <w:tblPr>
         <w:tblStyle w:val="TableGrid"/>
@@ -10183,7 +10379,6 @@
               <w:rPr>
                 <w:b/>
               </w:rPr>
-              <w:lastRenderedPageBreak/>
               <w:t>GOLDWINNER</w:t>
             </w:r>
           </w:p>
@@ -10282,13 +10477,6 @@
         </w:tc>
       </w:tr>
     </w:tbl>
-    <w:p>
-      <w:pPr>
-        <w:rPr>
-          <w:b/>
-        </w:rPr>
-      </w:pPr>
-    </w:p>
     <w:p>
       <w:pPr>
         <w:rPr>
@@ -10513,14 +10701,6 @@
         </w:rPr>
         <w:t>THANK YOU !!</w:t>
       </w:r>
-    </w:p>
-    <w:p/>
-    <w:p>
-      <w:pPr>
-        <w:rPr>
-          <w:b/>
-        </w:rPr>
-      </w:pPr>
     </w:p>
     <w:p/>
     <w:sectPr>
@@ -13371,7 +13551,7 @@
 </file>
 
 <file path=customXml/itemProps1.xml><?xml version="1.0" encoding="utf-8"?>
-<ds:datastoreItem xmlns:ds="http://schemas.openxmlformats.org/officeDocument/2006/customXml" ds:itemID="{DA446C80-4E33-4268-98C0-4C6E8BA2224E}">
+<ds:datastoreItem xmlns:ds="http://schemas.openxmlformats.org/officeDocument/2006/customXml" ds:itemID="{419A9C39-D97B-4169-8C1C-196C1246B4C7}">
   <ds:schemaRefs>
     <ds:schemaRef ds:uri="http://schemas.openxmlformats.org/officeDocument/2006/bibliography"/>
   </ds:schemaRefs>

</xml_diff>